<commit_message>
@fix OracleStepDialog fixed NullPointerException in actionNickname max elements. @change AppVersion.java, release-notes.txt, funtester.fun, funtester.fs, funtester.pcfg, manual_pt_br.docx;
</commit_message>
<xml_diff>
--- a/doc/manual_pt_br.docx
+++ b/doc/manual_pt_br.docx
@@ -8,6 +8,8 @@
           <w:rFonts w:asciiTheme="minorHAnsi" w:hAnsiTheme="minorHAnsi"/>
         </w:rPr>
       </w:pPr>
+      <w:bookmarkStart w:id="0" w:name="_GoBack"/>
+      <w:bookmarkEnd w:id="0"/>
     </w:p>
     <w:p>
       <w:pPr>
@@ -432,8 +434,6 @@
           <w:sz w:val="28"/>
         </w:rPr>
       </w:pPr>
-      <w:bookmarkStart w:id="0" w:name="_GoBack"/>
-      <w:bookmarkEnd w:id="0"/>
     </w:p>
     <w:p>
       <w:pPr>
@@ -751,6 +751,7 @@
           <w:docPartUnique/>
         </w:docPartObj>
       </w:sdtPr>
+      <w:sdtEndPr/>
       <w:sdtContent>
         <w:p>
           <w:pPr>
@@ -3229,7 +3230,6 @@
           <w:rFonts w:asciiTheme="minorHAnsi" w:hAnsiTheme="minorHAnsi"/>
           <w:i/>
           <w:color w:val="404040" w:themeColor="text1" w:themeTint="BF"/>
-          <w:lang w:val="en-US"/>
         </w:rPr>
         <w:t>database template</w:t>
       </w:r>
@@ -3599,6 +3599,7 @@
           <w:color w:val="404040" w:themeColor="text1" w:themeTint="BF"/>
           <w:sz w:val="20"/>
           <w:shd w:val="clear" w:color="auto" w:fill="F2F2F2" w:themeFill="background1" w:themeFillShade="F2"/>
+          <w:lang w:val="en-US"/>
         </w:rPr>
       </w:pPr>
       <w:r>
@@ -3607,6 +3608,7 @@
           <w:color w:val="404040" w:themeColor="text1" w:themeTint="BF"/>
           <w:sz w:val="20"/>
           <w:shd w:val="clear" w:color="auto" w:fill="F2F2F2" w:themeFill="background1" w:themeFillShade="F2"/>
+          <w:lang w:val="en-US"/>
         </w:rPr>
         <w:t>{</w:t>
       </w:r>
@@ -3621,6 +3623,7 @@
           <w:color w:val="404040" w:themeColor="text1" w:themeTint="BF"/>
           <w:sz w:val="20"/>
           <w:shd w:val="clear" w:color="auto" w:fill="F2F2F2" w:themeFill="background1" w:themeFillShade="F2"/>
+          <w:lang w:val="en-US"/>
         </w:rPr>
       </w:pPr>
       <w:r>
@@ -3629,29 +3632,10 @@
           <w:color w:val="404040" w:themeColor="text1" w:themeTint="BF"/>
           <w:sz w:val="20"/>
           <w:shd w:val="clear" w:color="auto" w:fill="F2F2F2" w:themeFill="background1" w:themeFillShade="F2"/>
+          <w:lang w:val="en-US"/>
         </w:rPr>
         <w:tab/>
-        <w:t>"</w:t>
-      </w:r>
-      <w:proofErr w:type="gramStart"/>
-      <w:r>
-        <w:rPr>
-          <w:rFonts w:ascii="Consolas" w:hAnsi="Consolas" w:cs="Consolas"/>
-          <w:color w:val="404040" w:themeColor="text1" w:themeTint="BF"/>
-          <w:sz w:val="20"/>
-          <w:shd w:val="clear" w:color="auto" w:fill="F2F2F2" w:themeFill="background1" w:themeFillShade="F2"/>
-        </w:rPr>
-        <w:t>name</w:t>
-      </w:r>
-      <w:proofErr w:type="gramEnd"/>
-      <w:r>
-        <w:rPr>
-          <w:rFonts w:ascii="Consolas" w:hAnsi="Consolas" w:cs="Consolas"/>
-          <w:color w:val="404040" w:themeColor="text1" w:themeTint="BF"/>
-          <w:sz w:val="20"/>
-          <w:shd w:val="clear" w:color="auto" w:fill="F2F2F2" w:themeFill="background1" w:themeFillShade="F2"/>
-        </w:rPr>
-        <w:t>" : "MySQL JDBC Driver",</w:t>
+        <w:t>"name" : "MySQL JDBC Driver",</w:t>
       </w:r>
     </w:p>
     <w:p>
@@ -3664,6 +3648,7 @@
           <w:color w:val="404040" w:themeColor="text1" w:themeTint="BF"/>
           <w:sz w:val="20"/>
           <w:shd w:val="clear" w:color="auto" w:fill="F2F2F2" w:themeFill="background1" w:themeFillShade="F2"/>
+          <w:lang w:val="en-US"/>
         </w:rPr>
       </w:pPr>
       <w:r>
@@ -3672,49 +3657,10 @@
           <w:color w:val="404040" w:themeColor="text1" w:themeTint="BF"/>
           <w:sz w:val="20"/>
           <w:shd w:val="clear" w:color="auto" w:fill="F2F2F2" w:themeFill="background1" w:themeFillShade="F2"/>
+          <w:lang w:val="en-US"/>
         </w:rPr>
         <w:tab/>
-        <w:t>"</w:t>
-      </w:r>
-      <w:proofErr w:type="gramStart"/>
-      <w:r>
-        <w:rPr>
-          <w:rFonts w:ascii="Consolas" w:hAnsi="Consolas" w:cs="Consolas"/>
-          <w:color w:val="404040" w:themeColor="text1" w:themeTint="BF"/>
-          <w:sz w:val="20"/>
-          <w:shd w:val="clear" w:color="auto" w:fill="F2F2F2" w:themeFill="background1" w:themeFillShade="F2"/>
-        </w:rPr>
-        <w:t>type</w:t>
-      </w:r>
-      <w:proofErr w:type="gramEnd"/>
-      <w:r>
-        <w:rPr>
-          <w:rFonts w:ascii="Consolas" w:hAnsi="Consolas" w:cs="Consolas"/>
-          <w:color w:val="404040" w:themeColor="text1" w:themeTint="BF"/>
-          <w:sz w:val="20"/>
-          <w:shd w:val="clear" w:color="auto" w:fill="F2F2F2" w:themeFill="background1" w:themeFillShade="F2"/>
-        </w:rPr>
-        <w:t>" : "</w:t>
-      </w:r>
-      <w:proofErr w:type="spellStart"/>
-      <w:r>
-        <w:rPr>
-          <w:rFonts w:ascii="Consolas" w:hAnsi="Consolas" w:cs="Consolas"/>
-          <w:color w:val="404040" w:themeColor="text1" w:themeTint="BF"/>
-          <w:sz w:val="20"/>
-          <w:shd w:val="clear" w:color="auto" w:fill="F2F2F2" w:themeFill="background1" w:themeFillShade="F2"/>
-        </w:rPr>
-        <w:t>mysql</w:t>
-      </w:r>
-      <w:proofErr w:type="spellEnd"/>
-      <w:r>
-        <w:rPr>
-          <w:rFonts w:ascii="Consolas" w:hAnsi="Consolas" w:cs="Consolas"/>
-          <w:color w:val="404040" w:themeColor="text1" w:themeTint="BF"/>
-          <w:sz w:val="20"/>
-          <w:shd w:val="clear" w:color="auto" w:fill="F2F2F2" w:themeFill="background1" w:themeFillShade="F2"/>
-        </w:rPr>
-        <w:t>",</w:t>
+        <w:t>"type" : "mysql",</w:t>
       </w:r>
     </w:p>
     <w:p>
@@ -3727,6 +3673,7 @@
           <w:color w:val="404040" w:themeColor="text1" w:themeTint="BF"/>
           <w:sz w:val="20"/>
           <w:shd w:val="clear" w:color="auto" w:fill="F2F2F2" w:themeFill="background1" w:themeFillShade="F2"/>
+          <w:lang w:val="en-US"/>
         </w:rPr>
       </w:pPr>
       <w:r>
@@ -3735,31 +3682,10 @@
           <w:color w:val="404040" w:themeColor="text1" w:themeTint="BF"/>
           <w:sz w:val="20"/>
           <w:shd w:val="clear" w:color="auto" w:fill="F2F2F2" w:themeFill="background1" w:themeFillShade="F2"/>
+          <w:lang w:val="en-US"/>
         </w:rPr>
         <w:tab/>
-        <w:t>"</w:t>
-      </w:r>
-      <w:proofErr w:type="spellStart"/>
-      <w:proofErr w:type="gramStart"/>
-      <w:r>
-        <w:rPr>
-          <w:rFonts w:ascii="Consolas" w:hAnsi="Consolas" w:cs="Consolas"/>
-          <w:color w:val="404040" w:themeColor="text1" w:themeTint="BF"/>
-          <w:sz w:val="20"/>
-          <w:shd w:val="clear" w:color="auto" w:fill="F2F2F2" w:themeFill="background1" w:themeFillShade="F2"/>
-        </w:rPr>
-        <w:t>driverFile</w:t>
-      </w:r>
-      <w:proofErr w:type="spellEnd"/>
-      <w:proofErr w:type="gramEnd"/>
-      <w:r>
-        <w:rPr>
-          <w:rFonts w:ascii="Consolas" w:hAnsi="Consolas" w:cs="Consolas"/>
-          <w:color w:val="404040" w:themeColor="text1" w:themeTint="BF"/>
-          <w:sz w:val="20"/>
-          <w:shd w:val="clear" w:color="auto" w:fill="F2F2F2" w:themeFill="background1" w:themeFillShade="F2"/>
-        </w:rPr>
-        <w:t>" : "mysql-connector-java-5.1.28-bin.jar",</w:t>
+        <w:t>"driverFile" : "mysql-connector-java-5.1.28-bin.jar",</w:t>
       </w:r>
     </w:p>
     <w:p>
@@ -3772,6 +3698,7 @@
           <w:color w:val="404040" w:themeColor="text1" w:themeTint="BF"/>
           <w:sz w:val="20"/>
           <w:shd w:val="clear" w:color="auto" w:fill="F2F2F2" w:themeFill="background1" w:themeFillShade="F2"/>
+          <w:lang w:val="en-US"/>
         </w:rPr>
       </w:pPr>
       <w:r>
@@ -3780,51 +3707,10 @@
           <w:color w:val="404040" w:themeColor="text1" w:themeTint="BF"/>
           <w:sz w:val="20"/>
           <w:shd w:val="clear" w:color="auto" w:fill="F2F2F2" w:themeFill="background1" w:themeFillShade="F2"/>
+          <w:lang w:val="en-US"/>
         </w:rPr>
         <w:tab/>
-        <w:t>"</w:t>
-      </w:r>
-      <w:proofErr w:type="spellStart"/>
-      <w:proofErr w:type="gramStart"/>
-      <w:r>
-        <w:rPr>
-          <w:rFonts w:ascii="Consolas" w:hAnsi="Consolas" w:cs="Consolas"/>
-          <w:color w:val="404040" w:themeColor="text1" w:themeTint="BF"/>
-          <w:sz w:val="20"/>
-          <w:shd w:val="clear" w:color="auto" w:fill="F2F2F2" w:themeFill="background1" w:themeFillShade="F2"/>
-        </w:rPr>
-        <w:t>driverClass</w:t>
-      </w:r>
-      <w:proofErr w:type="spellEnd"/>
-      <w:proofErr w:type="gramEnd"/>
-      <w:r>
-        <w:rPr>
-          <w:rFonts w:ascii="Consolas" w:hAnsi="Consolas" w:cs="Consolas"/>
-          <w:color w:val="404040" w:themeColor="text1" w:themeTint="BF"/>
-          <w:sz w:val="20"/>
-          <w:shd w:val="clear" w:color="auto" w:fill="F2F2F2" w:themeFill="background1" w:themeFillShade="F2"/>
-        </w:rPr>
-        <w:t>" : "</w:t>
-      </w:r>
-      <w:proofErr w:type="spellStart"/>
-      <w:r>
-        <w:rPr>
-          <w:rFonts w:ascii="Consolas" w:hAnsi="Consolas" w:cs="Consolas"/>
-          <w:color w:val="404040" w:themeColor="text1" w:themeTint="BF"/>
-          <w:sz w:val="20"/>
-          <w:shd w:val="clear" w:color="auto" w:fill="F2F2F2" w:themeFill="background1" w:themeFillShade="F2"/>
-        </w:rPr>
-        <w:t>com.mysql.jdbc.Driver</w:t>
-      </w:r>
-      <w:proofErr w:type="spellEnd"/>
-      <w:r>
-        <w:rPr>
-          <w:rFonts w:ascii="Consolas" w:hAnsi="Consolas" w:cs="Consolas"/>
-          <w:color w:val="404040" w:themeColor="text1" w:themeTint="BF"/>
-          <w:sz w:val="20"/>
-          <w:shd w:val="clear" w:color="auto" w:fill="F2F2F2" w:themeFill="background1" w:themeFillShade="F2"/>
-        </w:rPr>
-        <w:t>",</w:t>
+        <w:t>"driverClass" : "com.mysql.jdbc.Driver",</w:t>
       </w:r>
     </w:p>
     <w:p>
@@ -3845,8 +3731,17 @@
           <w:color w:val="404040" w:themeColor="text1" w:themeTint="BF"/>
           <w:sz w:val="20"/>
           <w:shd w:val="clear" w:color="auto" w:fill="F2F2F2" w:themeFill="background1" w:themeFillShade="F2"/>
+          <w:lang w:val="en-US"/>
         </w:rPr>
         <w:tab/>
+      </w:r>
+      <w:r>
+        <w:rPr>
+          <w:rFonts w:ascii="Consolas" w:hAnsi="Consolas" w:cs="Consolas"/>
+          <w:color w:val="404040" w:themeColor="text1" w:themeTint="BF"/>
+          <w:sz w:val="20"/>
+          <w:shd w:val="clear" w:color="auto" w:fill="F2F2F2" w:themeFill="background1" w:themeFillShade="F2"/>
+        </w:rPr>
         <w:t>"</w:t>
       </w:r>
       <w:proofErr w:type="spellStart"/>
@@ -12591,6 +12486,7 @@
         <w:docPartUnique/>
       </w:docPartObj>
     </w:sdtPr>
+    <w:sdtEndPr/>
     <w:sdtContent>
       <w:p>
         <w:pPr>
@@ -16970,7 +16866,7 @@
 </file>
 
 <file path=customXml/itemProps1.xml><?xml version="1.0" encoding="utf-8"?>
-<ds:datastoreItem xmlns:ds="http://schemas.openxmlformats.org/officeDocument/2006/customXml" ds:itemID="{7DBA7521-AD79-4636-B90D-7183996DFB14}">
+<ds:datastoreItem xmlns:ds="http://schemas.openxmlformats.org/officeDocument/2006/customXml" ds:itemID="{5CE5166D-A028-45F5-958B-7660AEA8A719}">
   <ds:schemaRefs>
     <ds:schemaRef ds:uri="http://schemas.openxmlformats.org/officeDocument/2006/bibliography"/>
   </ds:schemaRefs>

</xml_diff>